<commit_message>
Added and changed some docs
</commit_message>
<xml_diff>
--- a/Docs/src/Полный список внесистемных классов (condition 0).docx
+++ b/Docs/src/Полный список внесистемных классов (condition 0).docx
@@ -18,8 +18,8 @@
         <w:tblLook w:val="04A0" w:firstRow="1" w:lastRow="0" w:firstColumn="1" w:lastColumn="0" w:noHBand="0" w:noVBand="1"/>
       </w:tblPr>
       <w:tblGrid>
-        <w:gridCol w:w="2903"/>
-        <w:gridCol w:w="7553"/>
+        <w:gridCol w:w="2914"/>
+        <w:gridCol w:w="7542"/>
       </w:tblGrid>
       <w:tr>
         <w:trPr>
@@ -2865,19 +2865,6 @@
               </w:rPr>
               <w:t>Списан</w:t>
             </w:r>
-            <w:hyperlink r:id="rId8" w:history="1">
-              <w:r>
-                <w:rPr>
-                  <w:rFonts w:ascii="Verdana" w:eastAsia="Times New Roman" w:hAnsi="Verdana" w:cs="Times New Roman"/>
-                  <w:color w:val="BB0011"/>
-                  <w:sz w:val="19"/>
-                  <w:szCs w:val="19"/>
-                  <w:vertAlign w:val="superscript"/>
-                  <w:lang w:eastAsia="ru-RU"/>
-                </w:rPr>
-                <w:t>2</w:t>
-              </w:r>
-            </w:hyperlink>
           </w:p>
         </w:tc>
         <w:tc>
@@ -2970,27 +2957,7 @@
                 <w:szCs w:val="19"/>
                 <w:lang w:eastAsia="ru-RU"/>
               </w:rPr>
-              <w:t>Объект представляет собой систему из двух или более отдельных, но связанных между собой аномалий, которые держат друг друга под контролем. </w:t>
-            </w:r>
-            <w:hyperlink r:id="rId9" w:history="1">
-              <w:r>
-                <w:rPr>
-                  <w:rFonts w:ascii="Verdana" w:eastAsia="Times New Roman" w:hAnsi="Verdana" w:cs="Times New Roman"/>
-                  <w:sz w:val="19"/>
-                  <w:szCs w:val="19"/>
-                  <w:lang w:eastAsia="ru-RU"/>
-                </w:rPr>
-                <w:t>Обсуждение класса идет здесь</w:t>
-              </w:r>
-            </w:hyperlink>
-            <w:r>
-              <w:rPr>
-                <w:rFonts w:ascii="Verdana" w:eastAsia="Times New Roman" w:hAnsi="Verdana" w:cs="Times New Roman"/>
-                <w:sz w:val="19"/>
-                <w:szCs w:val="19"/>
-                <w:lang w:eastAsia="ru-RU"/>
-              </w:rPr>
-              <w:t>.</w:t>
+              <w:t>Объект представляет собой систему из двух или более отдельных, но связанных между собой аномалий, которые держат друг друга под контролем.</w:t>
             </w:r>
           </w:p>
         </w:tc>
@@ -3880,12 +3847,12 @@
     </w:tbl>
     <w:p/>
     <w:sectPr>
-      <w:headerReference w:type="even" r:id="rId10"/>
-      <w:headerReference w:type="default" r:id="rId11"/>
-      <w:footerReference w:type="even" r:id="rId12"/>
-      <w:footerReference w:type="default" r:id="rId13"/>
-      <w:headerReference w:type="first" r:id="rId14"/>
-      <w:footerReference w:type="first" r:id="rId15"/>
+      <w:headerReference w:type="even" r:id="rId8"/>
+      <w:headerReference w:type="default" r:id="rId9"/>
+      <w:footerReference w:type="even" r:id="rId10"/>
+      <w:footerReference w:type="default" r:id="rId11"/>
+      <w:headerReference w:type="first" r:id="rId12"/>
+      <w:footerReference w:type="first" r:id="rId13"/>
       <w:pgSz w:w="11906" w:h="16838" w:code="9"/>
       <w:pgMar w:top="720" w:right="720" w:bottom="720" w:left="720" w:header="709" w:footer="709" w:gutter="0"/>
       <w:cols w:space="708"/>
@@ -4007,6 +3974,7 @@
         </v:shapetype>
         <v:shape id="WordPictureWatermark32208204" o:spid="_x0000_s2050" type="#_x0000_t75" style="position:absolute;left:0;text-align:left;margin-left:0;margin-top:0;width:522.9pt;height:522.9pt;z-index:-251657216;mso-position-horizontal:center;mso-position-horizontal-relative:margin;mso-position-vertical:center;mso-position-vertical-relative:margin" o:allowincell="f">
           <v:imagedata r:id="rId1" o:title="SCP_Foundation_(emblem)" gain="19661f" blacklevel="22938f"/>
+          <w10:wrap anchorx="margin" anchory="margin"/>
         </v:shape>
       </w:pict>
     </w:r>
@@ -4046,6 +4014,7 @@
         </v:shapetype>
         <v:shape id="WordPictureWatermark32208205" o:spid="_x0000_s2051" type="#_x0000_t75" style="position:absolute;left:0;text-align:left;margin-left:0;margin-top:0;width:522.9pt;height:522.9pt;z-index:-251656192;mso-position-horizontal:center;mso-position-horizontal-relative:margin;mso-position-vertical:center;mso-position-vertical-relative:margin" o:allowincell="f">
           <v:imagedata r:id="rId1" o:title="SCP_Foundation_(emblem)" gain="19661f" blacklevel="22938f"/>
+          <w10:wrap anchorx="margin" anchory="margin"/>
         </v:shape>
       </w:pict>
     </w:r>
@@ -4085,6 +4054,7 @@
         </v:shapetype>
         <v:shape id="WordPictureWatermark32208203" o:spid="_x0000_s2049" type="#_x0000_t75" style="position:absolute;left:0;text-align:left;margin-left:0;margin-top:0;width:522.9pt;height:522.9pt;z-index:-251658240;mso-position-horizontal:center;mso-position-horizontal-relative:margin;mso-position-vertical:center;mso-position-vertical-relative:margin" o:allowincell="f">
           <v:imagedata r:id="rId1" o:title="SCP_Foundation_(emblem)" gain="19661f" blacklevel="22938f"/>
+          <w10:wrap anchorx="margin" anchory="margin"/>
         </v:shape>
       </w:pict>
     </w:r>

</xml_diff>